<commit_message>
Navigationbar has been made responsive,concatinations were done
</commit_message>
<xml_diff>
--- a/README.docx
+++ b/README.docx
@@ -456,6 +456,24 @@
     </w:p>
     <w:p>
       <w:r>
+        <w:t>Comparable websites</w:t>
+      </w:r>
+    </w:p>
+    <w:p>
+      <w:r>
+        <w:t>My website was not solely made by my own imagination. To create a good-looking websites research was done. I compared different websites with each other and analyzed how some feature made the website look good and more compelling to use. Analyzed finding were recorded for future use. I divided pros and cons of some website, and adopted some of the features or designs on my website. Although I have taken ideas from other websites but the final output was improvised to match my web scheme.</w:t>
+      </w:r>
+    </w:p>
+    <w:p>
+      <w:r>
+        <w:t>So, ideas were shared but not copied.</w:t>
+      </w:r>
+      <w:bookmarkStart w:id="0" w:name="_GoBack"/>
+      <w:bookmarkEnd w:id="0"/>
+    </w:p>
+    <w:p>
+      <w:r>
+        <w:lastRenderedPageBreak/>
         <w:t>Findings</w:t>
       </w:r>
       <w:r>
@@ -520,7 +538,6 @@
         </w:numPr>
       </w:pPr>
       <w:r>
-        <w:lastRenderedPageBreak/>
         <w:t xml:space="preserve">The fonts shouldn’t be </w:t>
       </w:r>
       <w:r>
@@ -652,6 +669,7 @@
         <w:rPr>
           <w:noProof/>
         </w:rPr>
+        <w:lastRenderedPageBreak/>
         <w:drawing>
           <wp:inline distT="0" distB="0" distL="0" distR="0">
             <wp:extent cx="3181794" cy="2848373"/>
@@ -696,13 +714,8 @@
       </w:r>
     </w:p>
     <w:p>
-      <w:proofErr w:type="spellStart"/>
-      <w:r>
-        <w:t>Cutive</w:t>
-      </w:r>
-      <w:proofErr w:type="spellEnd"/>
-      <w:r>
-        <w:t xml:space="preserve"> Mono(Monospace)</w:t>
+      <w:r>
+        <w:t>Cutive Mono(Monospace)</w:t>
       </w:r>
     </w:p>
     <w:p>
@@ -710,7 +723,6 @@
         <w:rPr>
           <w:noProof/>
         </w:rPr>
-        <w:lastRenderedPageBreak/>
         <w:drawing>
           <wp:inline distT="0" distB="0" distL="0" distR="0">
             <wp:extent cx="3172268" cy="2686425"/>
@@ -818,6 +830,7 @@
         <w:rPr>
           <w:noProof/>
         </w:rPr>
+        <w:lastRenderedPageBreak/>
         <w:drawing>
           <wp:inline distT="0" distB="0" distL="0" distR="0">
             <wp:extent cx="4296375" cy="3705742"/>
@@ -864,95 +877,47 @@
     <w:p/>
     <w:p>
       <w:r>
+        <w:t>Planning’s</w:t>
+      </w:r>
+    </w:p>
+    <w:p/>
+    <w:p>
+      <w:r>
+        <w:t>Wireframes</w:t>
+      </w:r>
+    </w:p>
+    <w:p>
+      <w:r>
+        <w:t xml:space="preserve">The website wasn’t built on the go. Mockups/wireframes were created to let me visualize what has to be on the websites. Although the website may not look as exact as the wireframes because some contents may be </w:t>
+      </w:r>
+      <w:r>
+        <w:t>improvised, while</w:t>
+      </w:r>
+      <w:r>
+        <w:t xml:space="preserve"> others may be simplified as I was not capable to build such content.</w:t>
+      </w:r>
+    </w:p>
+    <w:p>
+      <w:pPr>
+        <w:pStyle w:val="ListParagraph"/>
+        <w:numPr>
+          <w:ilvl w:val="0"/>
+          <w:numId w:val="4"/>
+        </w:numPr>
+      </w:pPr>
+      <w:r>
+        <w:t>Home page</w:t>
+      </w:r>
+    </w:p>
+    <w:p>
+      <w:pPr>
+        <w:pStyle w:val="ListParagraph"/>
+      </w:pPr>
+      <w:r>
+        <w:rPr>
+          <w:noProof/>
+        </w:rPr>
         <w:lastRenderedPageBreak/>
-        <w:t>Comparable websites</w:t>
-      </w:r>
-    </w:p>
-    <w:p>
-      <w:r>
-        <w:t xml:space="preserve">My website was not solely made by my own imagination. To create a </w:t>
-      </w:r>
-      <w:r>
-        <w:t>good-looking</w:t>
-      </w:r>
-      <w:r>
-        <w:t xml:space="preserve"> websites research was </w:t>
-      </w:r>
-      <w:r>
-        <w:t>done. I</w:t>
-      </w:r>
-      <w:r>
-        <w:t xml:space="preserve"> compared different websites with each other and </w:t>
-      </w:r>
-      <w:r>
-        <w:t>analyzed</w:t>
-      </w:r>
-      <w:r>
-        <w:t xml:space="preserve"> how some feature made the website look good and more </w:t>
-      </w:r>
-      <w:r>
-        <w:t>compelling</w:t>
-      </w:r>
-      <w:r>
-        <w:t xml:space="preserve"> to use. Analyzed finding were recorded for future use. I divided pros and cons of some website, and adopted some of the features or designs on my </w:t>
-      </w:r>
-      <w:r>
-        <w:t>website. Although</w:t>
-      </w:r>
-      <w:r>
-        <w:t xml:space="preserve"> I have taken ideas from other websites but the final output </w:t>
-      </w:r>
-      <w:r>
-        <w:t>was</w:t>
-      </w:r>
-      <w:r>
-        <w:t xml:space="preserve"> improvised to match my web scheme.</w:t>
-      </w:r>
-    </w:p>
-    <w:p>
-      <w:r>
-        <w:t>So,</w:t>
-      </w:r>
-      <w:r>
-        <w:t xml:space="preserve"> ideas were shared but not copied.</w:t>
-      </w:r>
-    </w:p>
-    <w:p>
-      <w:r>
-        <w:t>Wireframes</w:t>
-      </w:r>
-    </w:p>
-    <w:p>
-      <w:r>
-        <w:t xml:space="preserve">The website wasn’t built on the go. Mockups/wireframes were created to let me visualize what has to be on the websites. Although the website may not look as exact as the wireframes because some contents may be </w:t>
-      </w:r>
-      <w:r>
-        <w:t>improvised, while</w:t>
-      </w:r>
-      <w:r>
-        <w:t xml:space="preserve"> others may be simplified as I was not capable to build such content.</w:t>
-      </w:r>
-    </w:p>
-    <w:p>
-      <w:pPr>
-        <w:pStyle w:val="ListParagraph"/>
-        <w:numPr>
-          <w:ilvl w:val="0"/>
-          <w:numId w:val="4"/>
-        </w:numPr>
-      </w:pPr>
-      <w:r>
-        <w:t>Home page</w:t>
-      </w:r>
-    </w:p>
-    <w:p>
-      <w:pPr>
-        <w:pStyle w:val="ListParagraph"/>
-      </w:pPr>
-      <w:r>
-        <w:rPr>
-          <w:noProof/>
-        </w:rPr>
         <w:drawing>
           <wp:inline distT="0" distB="0" distL="0" distR="0">
             <wp:extent cx="4009402" cy="4085060"/>
@@ -1102,6 +1067,7 @@
         <w:rPr>
           <w:noProof/>
         </w:rPr>
+        <w:lastRenderedPageBreak/>
         <w:drawing>
           <wp:inline distT="0" distB="0" distL="0" distR="0">
             <wp:extent cx="4649186" cy="6677025"/>
@@ -1237,6 +1203,7 @@
         </w:numPr>
       </w:pPr>
       <w:r>
+        <w:lastRenderedPageBreak/>
         <w:t>Contact page</w:t>
       </w:r>
     </w:p>
@@ -1358,8 +1325,6 @@
       <w:r>
         <w:t>This contains all my social links.</w:t>
       </w:r>
-      <w:bookmarkStart w:id="0" w:name="_GoBack"/>
-      <w:bookmarkEnd w:id="0"/>
     </w:p>
     <w:p>
       <w:pPr>
@@ -1394,18 +1359,18 @@
         </w:numPr>
       </w:pPr>
       <w:r>
+        <w:t>CV page</w:t>
+      </w:r>
+    </w:p>
+    <w:p>
+      <w:pPr>
+        <w:pStyle w:val="ListParagraph"/>
+      </w:pPr>
+      <w:r>
+        <w:rPr>
+          <w:noProof/>
+        </w:rPr>
         <w:lastRenderedPageBreak/>
-        <w:t>CV page</w:t>
-      </w:r>
-    </w:p>
-    <w:p>
-      <w:pPr>
-        <w:pStyle w:val="ListParagraph"/>
-      </w:pPr>
-      <w:r>
-        <w:rPr>
-          <w:noProof/>
-        </w:rPr>
         <w:drawing>
           <wp:inline distT="0" distB="0" distL="0" distR="0">
             <wp:extent cx="3781425" cy="5375372"/>
@@ -1513,15 +1478,6 @@
       <w:r>
         <w:t>This is the footer of the page.</w:t>
       </w:r>
-    </w:p>
-    <w:p>
-      <w:pPr>
-        <w:pStyle w:val="ListParagraph"/>
-        <w:numPr>
-          <w:ilvl w:val="0"/>
-          <w:numId w:val="8"/>
-        </w:numPr>
-      </w:pPr>
     </w:p>
     <w:p/>
     <w:p/>

</xml_diff>

<commit_message>
Readme file has been updated, some errors in html files have been solved
</commit_message>
<xml_diff>
--- a/README.docx
+++ b/README.docx
@@ -1,6 +1,6 @@
 
 <file path=word/document.xml><?xml version="1.0" encoding="utf-8"?>
-<w:document xmlns:wpc="http://schemas.microsoft.com/office/word/2010/wordprocessingCanvas" xmlns:cx="http://schemas.microsoft.com/office/drawing/2014/chartex" xmlns:cx1="http://schemas.microsoft.com/office/drawing/2015/9/8/chartex" xmlns:cx2="http://schemas.microsoft.com/office/drawing/2015/10/21/chartex" xmlns:cx3="http://schemas.microsoft.com/office/drawing/2016/5/9/chartex" xmlns:cx4="http://schemas.microsoft.com/office/drawing/2016/5/10/chartex" xmlns:cx5="http://schemas.microsoft.com/office/drawing/2016/5/11/chartex" xmlns:mc="http://schemas.openxmlformats.org/markup-compatibility/2006" xmlns:o="urn:schemas-microsoft-com:office:office" xmlns:r="http://schemas.openxmlformats.org/officeDocument/2006/relationships" xmlns:m="http://schemas.openxmlformats.org/officeDocument/2006/math" xmlns:v="urn:schemas-microsoft-com:vml" xmlns:wp14="http://schemas.microsoft.com/office/word/2010/wordprocessingDrawing" xmlns:wp="http://schemas.openxmlformats.org/drawingml/2006/wordprocessingDrawing" xmlns:w10="urn:schemas-microsoft-com:office:word" xmlns:w="http://schemas.openxmlformats.org/wordprocessingml/2006/main" xmlns:w14="http://schemas.microsoft.com/office/word/2010/wordml" xmlns:w15="http://schemas.microsoft.com/office/word/2012/wordml" xmlns:w16se="http://schemas.microsoft.com/office/word/2015/wordml/symex" xmlns:wpg="http://schemas.microsoft.com/office/word/2010/wordprocessingGroup" xmlns:wpi="http://schemas.microsoft.com/office/word/2010/wordprocessingInk" xmlns:wne="http://schemas.microsoft.com/office/word/2006/wordml" xmlns:wps="http://schemas.microsoft.com/office/word/2010/wordprocessingShape" mc:Ignorable="w14 w15 w16se wp14">
+<w:document xmlns:wpc="http://schemas.microsoft.com/office/word/2010/wordprocessingCanvas" xmlns:cx="http://schemas.microsoft.com/office/drawing/2014/chartex" xmlns:cx1="http://schemas.microsoft.com/office/drawing/2015/9/8/chartex" xmlns:cx2="http://schemas.microsoft.com/office/drawing/2015/10/21/chartex" xmlns:cx3="http://schemas.microsoft.com/office/drawing/2016/5/9/chartex" xmlns:cx4="http://schemas.microsoft.com/office/drawing/2016/5/10/chartex" xmlns:cx5="http://schemas.microsoft.com/office/drawing/2016/5/11/chartex" xmlns:cx6="http://schemas.microsoft.com/office/drawing/2016/5/12/chartex" xmlns:cx7="http://schemas.microsoft.com/office/drawing/2016/5/13/chartex" xmlns:cx8="http://schemas.microsoft.com/office/drawing/2016/5/14/chartex" xmlns:mc="http://schemas.openxmlformats.org/markup-compatibility/2006" xmlns:o="urn:schemas-microsoft-com:office:office" xmlns:r="http://schemas.openxmlformats.org/officeDocument/2006/relationships" xmlns:m="http://schemas.openxmlformats.org/officeDocument/2006/math" xmlns:v="urn:schemas-microsoft-com:vml" xmlns:wp14="http://schemas.microsoft.com/office/word/2010/wordprocessingDrawing" xmlns:wp="http://schemas.openxmlformats.org/drawingml/2006/wordprocessingDrawing" xmlns:w10="urn:schemas-microsoft-com:office:word" xmlns:w="http://schemas.openxmlformats.org/wordprocessingml/2006/main" xmlns:w14="http://schemas.microsoft.com/office/word/2010/wordml" xmlns:w15="http://schemas.microsoft.com/office/word/2012/wordml" xmlns:w16se="http://schemas.microsoft.com/office/word/2015/wordml/symex" xmlns:wpg="http://schemas.microsoft.com/office/word/2010/wordprocessingGroup" xmlns:wpi="http://schemas.microsoft.com/office/word/2010/wordprocessingInk" xmlns:wne="http://schemas.microsoft.com/office/word/2006/wordml" xmlns:wps="http://schemas.microsoft.com/office/word/2010/wordprocessingShape" mc:Ignorable="w14 w15 w16se wp14">
   <w:body>
     <w:p>
       <w:pPr>
@@ -468,8 +468,6 @@
       <w:r>
         <w:t>So, ideas were shared but not copied.</w:t>
       </w:r>
-      <w:bookmarkStart w:id="0" w:name="_GoBack"/>
-      <w:bookmarkEnd w:id="0"/>
     </w:p>
     <w:p>
       <w:r>
@@ -490,7 +488,13 @@
         <w:t xml:space="preserve"> </w:t>
       </w:r>
       <w:r>
-        <w:t xml:space="preserve">Google web font’s API was used to find good web fonts for the webpage. Since the webpage is directed towards simplicity and minimal design three fonts were </w:t>
+        <w:t xml:space="preserve">Google web font’s API was used to find good web fonts for the webpage. Since the webpage is directed towards simplicity and minimal design </w:t>
+      </w:r>
+      <w:r>
+        <w:t>four</w:t>
+      </w:r>
+      <w:r>
+        <w:t xml:space="preserve"> fonts were </w:t>
       </w:r>
       <w:r>
         <w:t>selected. No</w:t>
@@ -714,8 +718,13 @@
       </w:r>
     </w:p>
     <w:p>
-      <w:r>
-        <w:t>Cutive Mono(Monospace)</w:t>
+      <w:proofErr w:type="spellStart"/>
+      <w:r>
+        <w:t>Cutive</w:t>
+      </w:r>
+      <w:proofErr w:type="spellEnd"/>
+      <w:r>
+        <w:t xml:space="preserve"> Mono(Monospace)</w:t>
       </w:r>
     </w:p>
     <w:p>
@@ -1485,8 +1494,810 @@
     <w:p/>
     <w:p/>
     <w:p/>
-    <w:p/>
-    <w:p/>
+    <w:p>
+      <w:pPr>
+        <w:pStyle w:val="Heading1"/>
+      </w:pPr>
+      <w:r>
+        <w:lastRenderedPageBreak/>
+        <w:t>Problems and solution</w:t>
+      </w:r>
+    </w:p>
+    <w:p>
+      <w:r>
+        <w:t xml:space="preserve">I faced </w:t>
+      </w:r>
+      <w:r>
+        <w:t xml:space="preserve">different </w:t>
+      </w:r>
+      <w:r>
+        <w:t xml:space="preserve">problems through different stages </w:t>
+      </w:r>
+      <w:r>
+        <w:t>while</w:t>
+      </w:r>
+      <w:r>
+        <w:t xml:space="preserve"> creating the </w:t>
+      </w:r>
+      <w:r>
+        <w:t xml:space="preserve">webpages. </w:t>
+      </w:r>
+      <w:r>
+        <w:t>Firstly,</w:t>
+      </w:r>
+      <w:r>
+        <w:t xml:space="preserve"> I was </w:t>
+      </w:r>
+      <w:r>
+        <w:t xml:space="preserve">not aware of design principles and conventions, for </w:t>
+      </w:r>
+      <w:r>
+        <w:t>example,</w:t>
+      </w:r>
+      <w:r>
+        <w:t xml:space="preserve"> how fonts,</w:t>
+      </w:r>
+      <w:r>
+        <w:t xml:space="preserve"> color schemes we</w:t>
+      </w:r>
+      <w:r>
+        <w:t xml:space="preserve">re </w:t>
+      </w:r>
+      <w:r>
+        <w:t>selected. I</w:t>
+      </w:r>
+      <w:r>
+        <w:t xml:space="preserve"> went </w:t>
+      </w:r>
+      <w:r>
+        <w:t xml:space="preserve">through different articles and videos to </w:t>
+      </w:r>
+      <w:r>
+        <w:t xml:space="preserve">have a clear understanding </w:t>
+      </w:r>
+      <w:r>
+        <w:t xml:space="preserve">and used these practices in my </w:t>
+      </w:r>
+      <w:r>
+        <w:t>website.</w:t>
+      </w:r>
+      <w:r>
+        <w:t xml:space="preserve"> For the design of the webpage I looked through different sites and adapted some of their qualities to complete my website.</w:t>
+      </w:r>
+      <w:r>
+        <w:t xml:space="preserve">  </w:t>
+      </w:r>
+    </w:p>
+    <w:p>
+      <w:pPr>
+        <w:rPr>
+          <w:rFonts w:ascii="Helvetica" w:eastAsia="Times New Roman" w:hAnsi="Helvetica" w:cs="Times New Roman"/>
+          <w:color w:val="0000FF"/>
+          <w:u w:val="single"/>
+          <w:lang w:eastAsia="en-GB"/>
+        </w:rPr>
+      </w:pPr>
+      <w:r>
+        <w:t>It was easy to find solutions to design problems but was not the same for problems found in codes.</w:t>
+      </w:r>
+      <w:r>
+        <w:t xml:space="preserve"> </w:t>
+      </w:r>
+      <w:r>
+        <w:t>Luckily,</w:t>
+      </w:r>
+      <w:r>
+        <w:t xml:space="preserve"> we were given validation links by our instructor. Using the link </w:t>
+      </w:r>
+      <w:hyperlink r:id="rId13" w:history="1">
+        <w:r>
+          <w:rPr>
+            <w:rStyle w:val="Hyperlink"/>
+            <w:rFonts w:ascii="Helvetica" w:eastAsia="Times New Roman" w:hAnsi="Helvetica" w:cs="Times New Roman"/>
+            <w:lang w:eastAsia="en-GB"/>
+          </w:rPr>
+          <w:t>https://validator.w3.org/</w:t>
+        </w:r>
+      </w:hyperlink>
+      <w:r>
+        <w:rPr>
+          <w:rFonts w:ascii="Helvetica" w:eastAsia="Times New Roman" w:hAnsi="Helvetica" w:cs="Times New Roman"/>
+          <w:lang w:eastAsia="en-GB"/>
+        </w:rPr>
+        <w:t>,</w:t>
+      </w:r>
+      <w:r>
+        <w:t>for</w:t>
+      </w:r>
+      <w:r>
+        <w:t xml:space="preserve"> html codes and </w:t>
+      </w:r>
+      <w:r>
+        <w:t>CSS</w:t>
+      </w:r>
+      <w:r>
+        <w:t xml:space="preserve"> codes were put on </w:t>
+      </w:r>
+      <w:hyperlink r:id="rId14" w:history="1">
+        <w:r>
+          <w:rPr>
+            <w:rStyle w:val="Hyperlink"/>
+            <w:rFonts w:ascii="Helvetica" w:eastAsia="Times New Roman" w:hAnsi="Helvetica" w:cs="Times New Roman"/>
+            <w:lang w:eastAsia="en-GB"/>
+          </w:rPr>
+          <w:t>https://jigsaw.w3.org/css-validator/</w:t>
+        </w:r>
+      </w:hyperlink>
+      <w:r>
+        <w:t xml:space="preserve"> , these validators helped me find the errors while providing me </w:t>
+      </w:r>
+      <w:r>
+        <w:t>information’s</w:t>
+      </w:r>
+      <w:r>
+        <w:t xml:space="preserve"> </w:t>
+      </w:r>
+      <w:r>
+        <w:t>of errors in</w:t>
+      </w:r>
+      <w:r>
+        <w:t xml:space="preserve"> exact locations and problems to be fixed </w:t>
+      </w:r>
+    </w:p>
+    <w:p>
+      <w:pPr>
+        <w:pStyle w:val="Heading2"/>
+      </w:pPr>
+      <w:r>
+        <w:t>Validation</w:t>
+      </w:r>
+    </w:p>
+    <w:p>
+      <w:r>
+        <w:t xml:space="preserve">Problems found in the </w:t>
+      </w:r>
+      <w:r>
+        <w:t>Index</w:t>
+      </w:r>
+      <w:r>
+        <w:t xml:space="preserve"> page</w:t>
+      </w:r>
+      <w:r>
+        <w:t>:</w:t>
+      </w:r>
+    </w:p>
+    <w:p>
+      <w:r>
+        <w:rPr>
+          <w:noProof/>
+        </w:rPr>
+        <w:drawing>
+          <wp:inline distT="0" distB="0" distL="0" distR="0">
+            <wp:extent cx="5943600" cy="4457700"/>
+            <wp:effectExtent l="0" t="0" r="0" b="0"/>
+            <wp:docPr id="10" name="Picture 10"/>
+            <wp:cNvGraphicFramePr>
+              <a:graphicFrameLocks xmlns:a="http://schemas.openxmlformats.org/drawingml/2006/main" noChangeAspect="1"/>
+            </wp:cNvGraphicFramePr>
+            <a:graphic xmlns:a="http://schemas.openxmlformats.org/drawingml/2006/main">
+              <a:graphicData uri="http://schemas.openxmlformats.org/drawingml/2006/picture">
+                <pic:pic xmlns:pic="http://schemas.openxmlformats.org/drawingml/2006/picture">
+                  <pic:nvPicPr>
+                    <pic:cNvPr id="10" name="2017-04-07 (2).png"/>
+                    <pic:cNvPicPr/>
+                  </pic:nvPicPr>
+                  <pic:blipFill>
+                    <a:blip r:embed="rId15">
+                      <a:extLst>
+                        <a:ext uri="{28A0092B-C50C-407E-A947-70E740481C1C}">
+                          <a14:useLocalDpi xmlns:a14="http://schemas.microsoft.com/office/drawing/2010/main" val="0"/>
+                        </a:ext>
+                      </a:extLst>
+                    </a:blip>
+                    <a:stretch>
+                      <a:fillRect/>
+                    </a:stretch>
+                  </pic:blipFill>
+                  <pic:spPr>
+                    <a:xfrm>
+                      <a:off x="0" y="0"/>
+                      <a:ext cx="5943600" cy="4457700"/>
+                    </a:xfrm>
+                    <a:prstGeom prst="rect">
+                      <a:avLst/>
+                    </a:prstGeom>
+                  </pic:spPr>
+                </pic:pic>
+              </a:graphicData>
+            </a:graphic>
+          </wp:inline>
+        </w:drawing>
+      </w:r>
+    </w:p>
+    <w:p>
+      <w:r>
+        <w:rPr>
+          <w:noProof/>
+        </w:rPr>
+        <w:lastRenderedPageBreak/>
+        <w:drawing>
+          <wp:inline distT="0" distB="0" distL="0" distR="0">
+            <wp:extent cx="5943600" cy="4457700"/>
+            <wp:effectExtent l="0" t="0" r="0" b="0"/>
+            <wp:docPr id="9" name="Picture 9"/>
+            <wp:cNvGraphicFramePr>
+              <a:graphicFrameLocks xmlns:a="http://schemas.openxmlformats.org/drawingml/2006/main" noChangeAspect="1"/>
+            </wp:cNvGraphicFramePr>
+            <a:graphic xmlns:a="http://schemas.openxmlformats.org/drawingml/2006/main">
+              <a:graphicData uri="http://schemas.openxmlformats.org/drawingml/2006/picture">
+                <pic:pic xmlns:pic="http://schemas.openxmlformats.org/drawingml/2006/picture">
+                  <pic:nvPicPr>
+                    <pic:cNvPr id="9" name="2017-04-07 (1).png"/>
+                    <pic:cNvPicPr/>
+                  </pic:nvPicPr>
+                  <pic:blipFill>
+                    <a:blip r:embed="rId16">
+                      <a:extLst>
+                        <a:ext uri="{28A0092B-C50C-407E-A947-70E740481C1C}">
+                          <a14:useLocalDpi xmlns:a14="http://schemas.microsoft.com/office/drawing/2010/main" val="0"/>
+                        </a:ext>
+                      </a:extLst>
+                    </a:blip>
+                    <a:stretch>
+                      <a:fillRect/>
+                    </a:stretch>
+                  </pic:blipFill>
+                  <pic:spPr>
+                    <a:xfrm>
+                      <a:off x="0" y="0"/>
+                      <a:ext cx="5943600" cy="4457700"/>
+                    </a:xfrm>
+                    <a:prstGeom prst="rect">
+                      <a:avLst/>
+                    </a:prstGeom>
+                  </pic:spPr>
+                </pic:pic>
+              </a:graphicData>
+            </a:graphic>
+          </wp:inline>
+        </w:drawing>
+      </w:r>
+    </w:p>
+    <w:p>
+      <w:r>
+        <w:t xml:space="preserve">Errors like empty variable, bad value type, </w:t>
+      </w:r>
+      <w:r>
+        <w:t>illegal nesting were found in the index page, which was then corrected as validator could help me specify exactly where the error was found.</w:t>
+      </w:r>
+    </w:p>
+    <w:p>
+      <w:pPr>
+        <w:rPr>
+          <w:u w:val="single"/>
+        </w:rPr>
+      </w:pPr>
+      <w:r>
+        <w:rPr>
+          <w:u w:val="single"/>
+        </w:rPr>
+        <w:t xml:space="preserve">Problems found in the </w:t>
+      </w:r>
+      <w:r>
+        <w:rPr>
+          <w:u w:val="single"/>
+        </w:rPr>
+        <w:t>Contact</w:t>
+      </w:r>
+      <w:r>
+        <w:rPr>
+          <w:u w:val="single"/>
+        </w:rPr>
+        <w:t xml:space="preserve"> page:</w:t>
+      </w:r>
+    </w:p>
+    <w:p>
+      <w:r>
+        <w:rPr>
+          <w:noProof/>
+        </w:rPr>
+        <w:lastRenderedPageBreak/>
+        <w:drawing>
+          <wp:inline distT="0" distB="0" distL="0" distR="0">
+            <wp:extent cx="5943600" cy="4459605"/>
+            <wp:effectExtent l="0" t="0" r="0" b="0"/>
+            <wp:docPr id="11" name="Picture 11"/>
+            <wp:cNvGraphicFramePr>
+              <a:graphicFrameLocks xmlns:a="http://schemas.openxmlformats.org/drawingml/2006/main" noChangeAspect="1"/>
+            </wp:cNvGraphicFramePr>
+            <a:graphic xmlns:a="http://schemas.openxmlformats.org/drawingml/2006/main">
+              <a:graphicData uri="http://schemas.openxmlformats.org/drawingml/2006/picture">
+                <pic:pic xmlns:pic="http://schemas.openxmlformats.org/drawingml/2006/picture">
+                  <pic:nvPicPr>
+                    <pic:cNvPr id="11" name="2017-04-07 (3).png"/>
+                    <pic:cNvPicPr/>
+                  </pic:nvPicPr>
+                  <pic:blipFill>
+                    <a:blip r:embed="rId17">
+                      <a:extLst>
+                        <a:ext uri="{28A0092B-C50C-407E-A947-70E740481C1C}">
+                          <a14:useLocalDpi xmlns:a14="http://schemas.microsoft.com/office/drawing/2010/main" val="0"/>
+                        </a:ext>
+                      </a:extLst>
+                    </a:blip>
+                    <a:stretch>
+                      <a:fillRect/>
+                    </a:stretch>
+                  </pic:blipFill>
+                  <pic:spPr>
+                    <a:xfrm>
+                      <a:off x="0" y="0"/>
+                      <a:ext cx="5943600" cy="4459605"/>
+                    </a:xfrm>
+                    <a:prstGeom prst="rect">
+                      <a:avLst/>
+                    </a:prstGeom>
+                  </pic:spPr>
+                </pic:pic>
+              </a:graphicData>
+            </a:graphic>
+          </wp:inline>
+        </w:drawing>
+      </w:r>
+    </w:p>
+    <w:p>
+      <w:r>
+        <w:t>The Contact page had similar errors like in</w:t>
+      </w:r>
+      <w:r>
+        <w:t xml:space="preserve"> </w:t>
+      </w:r>
+      <w:r>
+        <w:t>the</w:t>
+      </w:r>
+      <w:r>
+        <w:t xml:space="preserve"> index, with also error in missing end tag in attributes, empty element for </w:t>
+      </w:r>
+      <w:r>
+        <w:t xml:space="preserve">form. </w:t>
+      </w:r>
+      <w:r>
+        <w:t>I</w:t>
+      </w:r>
+      <w:r>
+        <w:t xml:space="preserve"> </w:t>
+      </w:r>
+      <w:r>
+        <w:t>was also successful on correcting these</w:t>
+      </w:r>
+      <w:r>
+        <w:t>.</w:t>
+      </w:r>
+    </w:p>
+    <w:p>
+      <w:pPr>
+        <w:rPr>
+          <w:u w:val="single"/>
+        </w:rPr>
+      </w:pPr>
+      <w:r>
+        <w:rPr>
+          <w:u w:val="single"/>
+        </w:rPr>
+        <w:t xml:space="preserve">Problems found in the </w:t>
+      </w:r>
+      <w:r>
+        <w:rPr>
+          <w:u w:val="single"/>
+        </w:rPr>
+        <w:t>Bio</w:t>
+      </w:r>
+      <w:r>
+        <w:rPr>
+          <w:u w:val="single"/>
+        </w:rPr>
+        <w:t xml:space="preserve"> page:</w:t>
+      </w:r>
+    </w:p>
+    <w:p>
+      <w:r>
+        <w:rPr>
+          <w:noProof/>
+        </w:rPr>
+        <w:lastRenderedPageBreak/>
+        <w:drawing>
+          <wp:inline distT="0" distB="0" distL="0" distR="0">
+            <wp:extent cx="5943600" cy="4462780"/>
+            <wp:effectExtent l="0" t="0" r="0" b="0"/>
+            <wp:docPr id="12" name="Picture 12"/>
+            <wp:cNvGraphicFramePr>
+              <a:graphicFrameLocks xmlns:a="http://schemas.openxmlformats.org/drawingml/2006/main" noChangeAspect="1"/>
+            </wp:cNvGraphicFramePr>
+            <a:graphic xmlns:a="http://schemas.openxmlformats.org/drawingml/2006/main">
+              <a:graphicData uri="http://schemas.openxmlformats.org/drawingml/2006/picture">
+                <pic:pic xmlns:pic="http://schemas.openxmlformats.org/drawingml/2006/picture">
+                  <pic:nvPicPr>
+                    <pic:cNvPr id="12" name="2017-04-07 (5).png"/>
+                    <pic:cNvPicPr/>
+                  </pic:nvPicPr>
+                  <pic:blipFill>
+                    <a:blip r:embed="rId18">
+                      <a:extLst>
+                        <a:ext uri="{28A0092B-C50C-407E-A947-70E740481C1C}">
+                          <a14:useLocalDpi xmlns:a14="http://schemas.microsoft.com/office/drawing/2010/main" val="0"/>
+                        </a:ext>
+                      </a:extLst>
+                    </a:blip>
+                    <a:stretch>
+                      <a:fillRect/>
+                    </a:stretch>
+                  </pic:blipFill>
+                  <pic:spPr>
+                    <a:xfrm>
+                      <a:off x="0" y="0"/>
+                      <a:ext cx="5943600" cy="4462780"/>
+                    </a:xfrm>
+                    <a:prstGeom prst="rect">
+                      <a:avLst/>
+                    </a:prstGeom>
+                  </pic:spPr>
+                </pic:pic>
+              </a:graphicData>
+            </a:graphic>
+          </wp:inline>
+        </w:drawing>
+      </w:r>
+    </w:p>
+    <w:p>
+      <w:r>
+        <w:rPr>
+          <w:noProof/>
+        </w:rPr>
+        <w:lastRenderedPageBreak/>
+        <w:drawing>
+          <wp:inline distT="0" distB="0" distL="0" distR="0">
+            <wp:extent cx="5943600" cy="4456430"/>
+            <wp:effectExtent l="0" t="0" r="0" b="1270"/>
+            <wp:docPr id="13" name="Picture 13"/>
+            <wp:cNvGraphicFramePr>
+              <a:graphicFrameLocks xmlns:a="http://schemas.openxmlformats.org/drawingml/2006/main" noChangeAspect="1"/>
+            </wp:cNvGraphicFramePr>
+            <a:graphic xmlns:a="http://schemas.openxmlformats.org/drawingml/2006/main">
+              <a:graphicData uri="http://schemas.openxmlformats.org/drawingml/2006/picture">
+                <pic:pic xmlns:pic="http://schemas.openxmlformats.org/drawingml/2006/picture">
+                  <pic:nvPicPr>
+                    <pic:cNvPr id="13" name="2017-04-07 (4).png"/>
+                    <pic:cNvPicPr/>
+                  </pic:nvPicPr>
+                  <pic:blipFill>
+                    <a:blip r:embed="rId19">
+                      <a:extLst>
+                        <a:ext uri="{28A0092B-C50C-407E-A947-70E740481C1C}">
+                          <a14:useLocalDpi xmlns:a14="http://schemas.microsoft.com/office/drawing/2010/main" val="0"/>
+                        </a:ext>
+                      </a:extLst>
+                    </a:blip>
+                    <a:stretch>
+                      <a:fillRect/>
+                    </a:stretch>
+                  </pic:blipFill>
+                  <pic:spPr>
+                    <a:xfrm>
+                      <a:off x="0" y="0"/>
+                      <a:ext cx="5943600" cy="4456430"/>
+                    </a:xfrm>
+                    <a:prstGeom prst="rect">
+                      <a:avLst/>
+                    </a:prstGeom>
+                  </pic:spPr>
+                </pic:pic>
+              </a:graphicData>
+            </a:graphic>
+          </wp:inline>
+        </w:drawing>
+      </w:r>
+    </w:p>
+    <w:p>
+      <w:pPr>
+        <w:rPr>
+          <w:u w:val="single"/>
+        </w:rPr>
+      </w:pPr>
+      <w:r>
+        <w:rPr>
+          <w:u w:val="single"/>
+        </w:rPr>
+        <w:t xml:space="preserve">Problems found in the </w:t>
+      </w:r>
+      <w:r>
+        <w:rPr>
+          <w:u w:val="single"/>
+        </w:rPr>
+        <w:t>CV</w:t>
+      </w:r>
+      <w:r>
+        <w:rPr>
+          <w:u w:val="single"/>
+        </w:rPr>
+        <w:t xml:space="preserve"> page:</w:t>
+      </w:r>
+    </w:p>
+    <w:p>
+      <w:r>
+        <w:rPr>
+          <w:noProof/>
+        </w:rPr>
+        <w:lastRenderedPageBreak/>
+        <w:drawing>
+          <wp:inline distT="0" distB="0" distL="0" distR="0">
+            <wp:extent cx="5943600" cy="4456430"/>
+            <wp:effectExtent l="0" t="0" r="0" b="1270"/>
+            <wp:docPr id="14" name="Picture 14"/>
+            <wp:cNvGraphicFramePr>
+              <a:graphicFrameLocks xmlns:a="http://schemas.openxmlformats.org/drawingml/2006/main" noChangeAspect="1"/>
+            </wp:cNvGraphicFramePr>
+            <a:graphic xmlns:a="http://schemas.openxmlformats.org/drawingml/2006/main">
+              <a:graphicData uri="http://schemas.openxmlformats.org/drawingml/2006/picture">
+                <pic:pic xmlns:pic="http://schemas.openxmlformats.org/drawingml/2006/picture">
+                  <pic:nvPicPr>
+                    <pic:cNvPr id="14" name="2017-04-07.png"/>
+                    <pic:cNvPicPr/>
+                  </pic:nvPicPr>
+                  <pic:blipFill>
+                    <a:blip r:embed="rId20">
+                      <a:extLst>
+                        <a:ext uri="{28A0092B-C50C-407E-A947-70E740481C1C}">
+                          <a14:useLocalDpi xmlns:a14="http://schemas.microsoft.com/office/drawing/2010/main" val="0"/>
+                        </a:ext>
+                      </a:extLst>
+                    </a:blip>
+                    <a:stretch>
+                      <a:fillRect/>
+                    </a:stretch>
+                  </pic:blipFill>
+                  <pic:spPr>
+                    <a:xfrm>
+                      <a:off x="0" y="0"/>
+                      <a:ext cx="5943600" cy="4456430"/>
+                    </a:xfrm>
+                    <a:prstGeom prst="rect">
+                      <a:avLst/>
+                    </a:prstGeom>
+                  </pic:spPr>
+                </pic:pic>
+              </a:graphicData>
+            </a:graphic>
+          </wp:inline>
+        </w:drawing>
+      </w:r>
+    </w:p>
+    <w:p>
+      <w:pPr>
+        <w:rPr>
+          <w:u w:val="single"/>
+        </w:rPr>
+      </w:pPr>
+      <w:r>
+        <w:rPr>
+          <w:u w:val="single"/>
+        </w:rPr>
+        <w:t xml:space="preserve">CSS error checking </w:t>
+      </w:r>
+    </w:p>
+    <w:p>
+      <w:r>
+        <w:rPr>
+          <w:noProof/>
+        </w:rPr>
+        <w:lastRenderedPageBreak/>
+        <w:drawing>
+          <wp:inline distT="0" distB="0" distL="0" distR="0">
+            <wp:extent cx="5943600" cy="4464050"/>
+            <wp:effectExtent l="0" t="0" r="0" b="0"/>
+            <wp:docPr id="15" name="Picture 15"/>
+            <wp:cNvGraphicFramePr>
+              <a:graphicFrameLocks xmlns:a="http://schemas.openxmlformats.org/drawingml/2006/main" noChangeAspect="1"/>
+            </wp:cNvGraphicFramePr>
+            <a:graphic xmlns:a="http://schemas.openxmlformats.org/drawingml/2006/main">
+              <a:graphicData uri="http://schemas.openxmlformats.org/drawingml/2006/picture">
+                <pic:pic xmlns:pic="http://schemas.openxmlformats.org/drawingml/2006/picture">
+                  <pic:nvPicPr>
+                    <pic:cNvPr id="15" name="2017-04-07 (6).png"/>
+                    <pic:cNvPicPr/>
+                  </pic:nvPicPr>
+                  <pic:blipFill>
+                    <a:blip r:embed="rId21">
+                      <a:extLst>
+                        <a:ext uri="{28A0092B-C50C-407E-A947-70E740481C1C}">
+                          <a14:useLocalDpi xmlns:a14="http://schemas.microsoft.com/office/drawing/2010/main" val="0"/>
+                        </a:ext>
+                      </a:extLst>
+                    </a:blip>
+                    <a:stretch>
+                      <a:fillRect/>
+                    </a:stretch>
+                  </pic:blipFill>
+                  <pic:spPr>
+                    <a:xfrm>
+                      <a:off x="0" y="0"/>
+                      <a:ext cx="5943600" cy="4464050"/>
+                    </a:xfrm>
+                    <a:prstGeom prst="rect">
+                      <a:avLst/>
+                    </a:prstGeom>
+                  </pic:spPr>
+                </pic:pic>
+              </a:graphicData>
+            </a:graphic>
+          </wp:inline>
+        </w:drawing>
+      </w:r>
+    </w:p>
+    <w:p>
+      <w:r>
+        <w:t>Successfully my CSS codes was error free, freeing me with less work.</w:t>
+      </w:r>
+    </w:p>
+    <w:p>
+      <w:r>
+        <w:t xml:space="preserve">Validation was done multiple times like this, So, my improved or later added codes were also error </w:t>
+      </w:r>
+      <w:r>
+        <w:t>free. Doing</w:t>
+      </w:r>
+      <w:r>
+        <w:t xml:space="preserve"> this it was easier to manage the errors and I was able to make </w:t>
+      </w:r>
+      <w:r>
+        <w:t>an</w:t>
+      </w:r>
+      <w:r>
+        <w:t xml:space="preserve"> error</w:t>
+      </w:r>
+      <w:r>
+        <w:t>-</w:t>
+      </w:r>
+      <w:bookmarkStart w:id="0" w:name="_GoBack"/>
+      <w:bookmarkEnd w:id="0"/>
+      <w:r>
+        <w:t>free website.</w:t>
+      </w:r>
+    </w:p>
+    <w:p>
+      <w:pPr>
+        <w:pStyle w:val="Heading1"/>
+      </w:pPr>
+      <w:r>
+        <w:t>Conclusion</w:t>
+      </w:r>
+    </w:p>
+    <w:p>
+      <w:r>
+        <w:t xml:space="preserve">I knew that creating a website would be a hard task if not planned </w:t>
+      </w:r>
+      <w:r>
+        <w:t>properly. So,</w:t>
+      </w:r>
+      <w:r>
+        <w:t xml:space="preserve"> I put </w:t>
+      </w:r>
+      <w:r>
+        <w:t>my</w:t>
+      </w:r>
+      <w:r>
+        <w:t xml:space="preserve"> great effort on preliminary design process. I feared that creating a mockup </w:t>
+      </w:r>
+      <w:r>
+        <w:t>highly</w:t>
+      </w:r>
+      <w:r>
+        <w:t xml:space="preserve"> aesthetic</w:t>
+      </w:r>
+      <w:r>
+        <w:t>,</w:t>
+      </w:r>
+      <w:r>
+        <w:t xml:space="preserve"> might be hard to build so I focused myself on creating a minimalistic and simplistic design. This, made my work easy as I did not have to redesign the sketches halfway </w:t>
+      </w:r>
+      <w:r>
+        <w:t>through</w:t>
+      </w:r>
+      <w:r>
+        <w:t xml:space="preserve"> the </w:t>
+      </w:r>
+      <w:r>
+        <w:t>project, while</w:t>
+      </w:r>
+      <w:r>
+        <w:t xml:space="preserve"> changing the whole code from </w:t>
+      </w:r>
+      <w:r>
+        <w:t>start. Doing</w:t>
+      </w:r>
+      <w:r>
+        <w:t xml:space="preserve"> this</w:t>
+      </w:r>
+      <w:r>
+        <w:t>,</w:t>
+      </w:r>
+      <w:r>
+        <w:t xml:space="preserve"> I</w:t>
+      </w:r>
+      <w:r>
+        <w:t xml:space="preserve"> could improvise on the design </w:t>
+      </w:r>
+      <w:r>
+        <w:t>later, rather</w:t>
+      </w:r>
+      <w:r>
+        <w:t xml:space="preserve"> than to fail </w:t>
+      </w:r>
+      <w:r>
+        <w:t>because of having high expectations.</w:t>
+      </w:r>
+    </w:p>
+    <w:p>
+      <w:r>
+        <w:t xml:space="preserve">I worked on the assignment for 2 and a half week. I gave 3 hours of my time to design the webpages every </w:t>
+      </w:r>
+      <w:r>
+        <w:t>day,</w:t>
+      </w:r>
+      <w:r>
+        <w:t xml:space="preserve"> that is 42 </w:t>
+      </w:r>
+      <w:r>
+        <w:t>hours. Looking</w:t>
+      </w:r>
+      <w:r>
+        <w:t xml:space="preserve"> </w:t>
+      </w:r>
+      <w:r>
+        <w:t>back,</w:t>
+      </w:r>
+      <w:r>
+        <w:t xml:space="preserve"> I found that developing a webpage is time </w:t>
+      </w:r>
+      <w:r>
+        <w:t>consuming</w:t>
+      </w:r>
+      <w:r>
+        <w:t xml:space="preserve"> and iterative. I had to go through the codes every day, and improvise a little </w:t>
+      </w:r>
+      <w:r>
+        <w:t xml:space="preserve">every day </w:t>
+      </w:r>
+      <w:r>
+        <w:t xml:space="preserve">to make it </w:t>
+      </w:r>
+      <w:r>
+        <w:t>simpler</w:t>
+      </w:r>
+      <w:r>
+        <w:t xml:space="preserve"> or </w:t>
+      </w:r>
+      <w:r>
+        <w:t>advanced. Pages</w:t>
+      </w:r>
+      <w:r>
+        <w:t xml:space="preserve"> we</w:t>
+      </w:r>
+      <w:r>
+        <w:t>re</w:t>
+      </w:r>
+      <w:r>
+        <w:t xml:space="preserve"> re</w:t>
+      </w:r>
+      <w:r>
+        <w:t>constructed many times until the final result was achieved and I was satisfied</w:t>
+      </w:r>
+      <w:r>
+        <w:t>.</w:t>
+      </w:r>
+      <w:r>
+        <w:t xml:space="preserve"> This gave me an insight to what process it took to build a website.</w:t>
+      </w:r>
+    </w:p>
     <w:sectPr>
       <w:pgSz w:w="12240" w:h="15840"/>
       <w:pgMar w:top="1440" w:right="1440" w:bottom="1440" w:left="1440" w:header="720" w:footer="720" w:gutter="0"/>
@@ -1498,7 +2309,7 @@
 </file>
 
 <file path=word/numbering.xml><?xml version="1.0" encoding="utf-8"?>
-<w:numbering xmlns:wpc="http://schemas.microsoft.com/office/word/2010/wordprocessingCanvas" xmlns:cx="http://schemas.microsoft.com/office/drawing/2014/chartex" xmlns:cx1="http://schemas.microsoft.com/office/drawing/2015/9/8/chartex" xmlns:cx2="http://schemas.microsoft.com/office/drawing/2015/10/21/chartex" xmlns:cx3="http://schemas.microsoft.com/office/drawing/2016/5/9/chartex" xmlns:cx4="http://schemas.microsoft.com/office/drawing/2016/5/10/chartex" xmlns:cx5="http://schemas.microsoft.com/office/drawing/2016/5/11/chartex" xmlns:mc="http://schemas.openxmlformats.org/markup-compatibility/2006" xmlns:o="urn:schemas-microsoft-com:office:office" xmlns:r="http://schemas.openxmlformats.org/officeDocument/2006/relationships" xmlns:m="http://schemas.openxmlformats.org/officeDocument/2006/math" xmlns:v="urn:schemas-microsoft-com:vml" xmlns:wp14="http://schemas.microsoft.com/office/word/2010/wordprocessingDrawing" xmlns:wp="http://schemas.openxmlformats.org/drawingml/2006/wordprocessingDrawing" xmlns:w10="urn:schemas-microsoft-com:office:word" xmlns:w="http://schemas.openxmlformats.org/wordprocessingml/2006/main" xmlns:w14="http://schemas.microsoft.com/office/word/2010/wordml" xmlns:w15="http://schemas.microsoft.com/office/word/2012/wordml" xmlns:w16se="http://schemas.microsoft.com/office/word/2015/wordml/symex" xmlns:wpg="http://schemas.microsoft.com/office/word/2010/wordprocessingGroup" xmlns:wpi="http://schemas.microsoft.com/office/word/2010/wordprocessingInk" xmlns:wne="http://schemas.microsoft.com/office/word/2006/wordml" xmlns:wps="http://schemas.microsoft.com/office/word/2010/wordprocessingShape" mc:Ignorable="w14 w15 w16se wp14">
+<w:numbering xmlns:wpc="http://schemas.microsoft.com/office/word/2010/wordprocessingCanvas" xmlns:cx="http://schemas.microsoft.com/office/drawing/2014/chartex" xmlns:cx1="http://schemas.microsoft.com/office/drawing/2015/9/8/chartex" xmlns:cx2="http://schemas.microsoft.com/office/drawing/2015/10/21/chartex" xmlns:cx3="http://schemas.microsoft.com/office/drawing/2016/5/9/chartex" xmlns:cx4="http://schemas.microsoft.com/office/drawing/2016/5/10/chartex" xmlns:cx5="http://schemas.microsoft.com/office/drawing/2016/5/11/chartex" xmlns:cx6="http://schemas.microsoft.com/office/drawing/2016/5/12/chartex" xmlns:cx7="http://schemas.microsoft.com/office/drawing/2016/5/13/chartex" xmlns:cx8="http://schemas.microsoft.com/office/drawing/2016/5/14/chartex" xmlns:mc="http://schemas.openxmlformats.org/markup-compatibility/2006" xmlns:o="urn:schemas-microsoft-com:office:office" xmlns:r="http://schemas.openxmlformats.org/officeDocument/2006/relationships" xmlns:m="http://schemas.openxmlformats.org/officeDocument/2006/math" xmlns:v="urn:schemas-microsoft-com:vml" xmlns:wp14="http://schemas.microsoft.com/office/word/2010/wordprocessingDrawing" xmlns:wp="http://schemas.openxmlformats.org/drawingml/2006/wordprocessingDrawing" xmlns:w10="urn:schemas-microsoft-com:office:word" xmlns:w="http://schemas.openxmlformats.org/wordprocessingml/2006/main" xmlns:w14="http://schemas.microsoft.com/office/word/2010/wordml" xmlns:w15="http://schemas.microsoft.com/office/word/2012/wordml" xmlns:w16se="http://schemas.microsoft.com/office/word/2015/wordml/symex" xmlns:wpg="http://schemas.microsoft.com/office/word/2010/wordprocessingGroup" xmlns:wpi="http://schemas.microsoft.com/office/word/2010/wordprocessingInk" xmlns:wne="http://schemas.microsoft.com/office/word/2006/wordml" xmlns:wps="http://schemas.microsoft.com/office/word/2010/wordprocessingShape" mc:Ignorable="w14 w15 w16se wp14">
   <w:abstractNum w:abstractNumId="0" w15:restartNumberingAfterBreak="0">
     <w:nsid w:val="00F4472F"/>
     <w:multiLevelType w:val="hybridMultilevel"/>
@@ -2635,6 +3446,49 @@
     <w:name w:val="Normal"/>
     <w:qFormat/>
   </w:style>
+  <w:style w:type="paragraph" w:styleId="Heading1">
+    <w:name w:val="heading 1"/>
+    <w:basedOn w:val="Normal"/>
+    <w:next w:val="Normal"/>
+    <w:link w:val="Heading1Char"/>
+    <w:uiPriority w:val="9"/>
+    <w:qFormat/>
+    <w:rsid w:val="000D5366"/>
+    <w:pPr>
+      <w:keepNext/>
+      <w:keepLines/>
+      <w:spacing w:before="240" w:after="0"/>
+      <w:outlineLvl w:val="0"/>
+    </w:pPr>
+    <w:rPr>
+      <w:rFonts w:asciiTheme="majorHAnsi" w:eastAsiaTheme="majorEastAsia" w:hAnsiTheme="majorHAnsi" w:cstheme="majorBidi"/>
+      <w:color w:val="2F5496" w:themeColor="accent1" w:themeShade="BF"/>
+      <w:sz w:val="32"/>
+      <w:szCs w:val="32"/>
+    </w:rPr>
+  </w:style>
+  <w:style w:type="paragraph" w:styleId="Heading2">
+    <w:name w:val="heading 2"/>
+    <w:basedOn w:val="Normal"/>
+    <w:next w:val="Normal"/>
+    <w:link w:val="Heading2Char"/>
+    <w:uiPriority w:val="9"/>
+    <w:unhideWhenUsed/>
+    <w:qFormat/>
+    <w:rsid w:val="000B3684"/>
+    <w:pPr>
+      <w:keepNext/>
+      <w:keepLines/>
+      <w:spacing w:before="40" w:after="0"/>
+      <w:outlineLvl w:val="1"/>
+    </w:pPr>
+    <w:rPr>
+      <w:rFonts w:asciiTheme="majorHAnsi" w:eastAsiaTheme="majorEastAsia" w:hAnsiTheme="majorHAnsi" w:cstheme="majorBidi"/>
+      <w:color w:val="2F5496" w:themeColor="accent1" w:themeShade="BF"/>
+      <w:sz w:val="26"/>
+      <w:szCs w:val="26"/>
+    </w:rPr>
+  </w:style>
   <w:style w:type="character" w:default="1" w:styleId="DefaultParagraphFont">
     <w:name w:val="Default Paragraph Font"/>
     <w:uiPriority w:val="1"/>
@@ -2673,6 +3527,67 @@
       <w:contextualSpacing/>
     </w:pPr>
   </w:style>
+  <w:style w:type="character" w:customStyle="1" w:styleId="Heading1Char">
+    <w:name w:val="Heading 1 Char"/>
+    <w:basedOn w:val="DefaultParagraphFont"/>
+    <w:link w:val="Heading1"/>
+    <w:uiPriority w:val="9"/>
+    <w:rsid w:val="000D5366"/>
+    <w:rPr>
+      <w:rFonts w:asciiTheme="majorHAnsi" w:eastAsiaTheme="majorEastAsia" w:hAnsiTheme="majorHAnsi" w:cstheme="majorBidi"/>
+      <w:color w:val="2F5496" w:themeColor="accent1" w:themeShade="BF"/>
+      <w:sz w:val="32"/>
+      <w:szCs w:val="32"/>
+    </w:rPr>
+  </w:style>
+  <w:style w:type="character" w:styleId="Hyperlink">
+    <w:name w:val="Hyperlink"/>
+    <w:basedOn w:val="DefaultParagraphFont"/>
+    <w:uiPriority w:val="99"/>
+    <w:unhideWhenUsed/>
+    <w:rsid w:val="00B80037"/>
+    <w:rPr>
+      <w:color w:val="0563C1" w:themeColor="hyperlink"/>
+      <w:u w:val="single"/>
+    </w:rPr>
+  </w:style>
+  <w:style w:type="character" w:styleId="FollowedHyperlink">
+    <w:name w:val="FollowedHyperlink"/>
+    <w:basedOn w:val="DefaultParagraphFont"/>
+    <w:uiPriority w:val="99"/>
+    <w:semiHidden/>
+    <w:unhideWhenUsed/>
+    <w:rsid w:val="00B80037"/>
+    <w:rPr>
+      <w:color w:val="954F72" w:themeColor="followedHyperlink"/>
+      <w:u w:val="single"/>
+    </w:rPr>
+  </w:style>
+  <w:style w:type="character" w:styleId="Mention">
+    <w:name w:val="Mention"/>
+    <w:basedOn w:val="DefaultParagraphFont"/>
+    <w:uiPriority w:val="99"/>
+    <w:semiHidden/>
+    <w:unhideWhenUsed/>
+    <w:rsid w:val="00766851"/>
+    <w:rPr>
+      <w:color w:val="2B579A"/>
+      <w:shd w:val="clear" w:color="auto" w:fill="E6E6E6"/>
+    </w:rPr>
+  </w:style>
+  <w:style w:type="character" w:customStyle="1" w:styleId="Heading2Char">
+    <w:name w:val="Heading 2 Char"/>
+    <w:basedOn w:val="DefaultParagraphFont"/>
+    <w:link w:val="Heading2"/>
+    <w:uiPriority w:val="9"/>
+    <w:rsid w:val="000B3684"/>
+    <w:rPr>
+      <w:rFonts w:asciiTheme="majorHAnsi" w:eastAsiaTheme="majorEastAsia" w:hAnsiTheme="majorHAnsi" w:cstheme="majorBidi"/>
+      <w:color w:val="2F5496" w:themeColor="accent1" w:themeShade="BF"/>
+      <w:sz w:val="26"/>
+      <w:szCs w:val="26"/>
+    </w:rPr>
+  </w:style>
 </w:styles>
 </file>
 
@@ -2681,10 +3596,10 @@
   <a:themeElements>
     <a:clrScheme name="Office">
       <a:dk1>
-        <a:sysClr val="windowText" lastClr="222226"/>
+        <a:sysClr val="windowText" lastClr="000000"/>
       </a:dk1>
       <a:lt1>
-        <a:sysClr val="window" lastClr="CDCFD4"/>
+        <a:sysClr val="window" lastClr="FFFFFF"/>
       </a:lt1>
       <a:dk2>
         <a:srgbClr val="44546A"/>

</xml_diff>